<commit_message>
add sequence diagram search and buy product
</commit_message>
<xml_diff>
--- a/4.5_Thiet_ke_ca_su_dung.docx
+++ b/4.5_Thiet_ke_ca_su_dung.docx
@@ -146,6 +146,240 @@
           </wp:inline>
         </w:drawing>
       </w:r>
+    </w:p>
+    <w:p>
+      <w:r>
+        <w:rPr>
+          <w:rFonts w:asciiTheme="majorHAnsi" w:hAnsiTheme="majorHAnsi" w:cstheme="majorHAnsi"/>
+          <w:b/>
+          <w:bCs/>
+          <w:i/>
+          <w:iCs/>
+          <w:sz w:val="28"/>
+          <w:szCs w:val="28"/>
+        </w:rPr>
+        <w:t>-</w:t>
+      </w:r>
+      <w:r>
+        <w:rPr>
+          <w:rFonts w:asciiTheme="majorHAnsi" w:hAnsiTheme="majorHAnsi" w:cstheme="majorHAnsi"/>
+          <w:b/>
+          <w:bCs/>
+          <w:i/>
+          <w:iCs/>
+          <w:sz w:val="28"/>
+          <w:szCs w:val="28"/>
+        </w:rPr>
+        <w:t>Tìm kiếm sản phẩm:</w:t>
+      </w:r>
+      <w:r>
+        <w:t xml:space="preserve"> </w:t>
+      </w:r>
+    </w:p>
+    <w:p>
+      <w:pPr>
+        <w:rPr>
+          <w:rFonts w:asciiTheme="majorHAnsi" w:hAnsiTheme="majorHAnsi" w:cstheme="majorHAnsi"/>
+          <w:sz w:val="28"/>
+          <w:szCs w:val="28"/>
+        </w:rPr>
+      </w:pPr>
+      <w:r>
+        <w:rPr>
+          <w:rFonts w:asciiTheme="majorHAnsi" w:hAnsiTheme="majorHAnsi" w:cstheme="majorHAnsi"/>
+          <w:sz w:val="28"/>
+          <w:szCs w:val="28"/>
+        </w:rPr>
+        <w:t>Biểu đồ trình tự</w:t>
+      </w:r>
+    </w:p>
+    <w:p>
+      <w:pPr>
+        <w:jc w:val="center"/>
+      </w:pPr>
+      <w:r>
+        <w:rPr>
+          <w:noProof/>
+        </w:rPr>
+        <w:lastRenderedPageBreak/>
+        <w:drawing>
+          <wp:inline distT="0" distB="0" distL="0" distR="0" wp14:anchorId="6F91FE8A" wp14:editId="4EDED444">
+            <wp:extent cx="5731510" cy="3604260"/>
+            <wp:effectExtent l="0" t="0" r="2540" b="0"/>
+            <wp:docPr id="865364348" name="Hình ảnh 1" descr="Ảnh có chứa văn bản, biểu đồ, Song song, Kế hoạch&#10;&#10;Mô tả được tạo tự động"/>
+            <wp:cNvGraphicFramePr>
+              <a:graphicFrameLocks xmlns:a="http://schemas.openxmlformats.org/drawingml/2006/main" noChangeAspect="1"/>
+            </wp:cNvGraphicFramePr>
+            <a:graphic xmlns:a="http://schemas.openxmlformats.org/drawingml/2006/main">
+              <a:graphicData uri="http://schemas.openxmlformats.org/drawingml/2006/picture">
+                <pic:pic xmlns:pic="http://schemas.openxmlformats.org/drawingml/2006/picture">
+                  <pic:nvPicPr>
+                    <pic:cNvPr id="865364348" name="Hình ảnh 1" descr="Ảnh có chứa văn bản, biểu đồ, Song song, Kế hoạch&#10;&#10;Mô tả được tạo tự động"/>
+                    <pic:cNvPicPr/>
+                  </pic:nvPicPr>
+                  <pic:blipFill>
+                    <a:blip r:embed="rId5"/>
+                    <a:stretch>
+                      <a:fillRect/>
+                    </a:stretch>
+                  </pic:blipFill>
+                  <pic:spPr>
+                    <a:xfrm>
+                      <a:off x="0" y="0"/>
+                      <a:ext cx="5731510" cy="3604260"/>
+                    </a:xfrm>
+                    <a:prstGeom prst="rect">
+                      <a:avLst/>
+                    </a:prstGeom>
+                  </pic:spPr>
+                </pic:pic>
+              </a:graphicData>
+            </a:graphic>
+          </wp:inline>
+        </w:drawing>
+      </w:r>
+    </w:p>
+    <w:p>
+      <w:pPr>
+        <w:rPr>
+          <w:rFonts w:asciiTheme="majorHAnsi" w:hAnsiTheme="majorHAnsi" w:cstheme="majorHAnsi"/>
+          <w:b/>
+          <w:bCs/>
+          <w:i/>
+          <w:iCs/>
+          <w:sz w:val="28"/>
+          <w:szCs w:val="28"/>
+        </w:rPr>
+      </w:pPr>
+      <w:r>
+        <w:rPr>
+          <w:rFonts w:asciiTheme="majorHAnsi" w:hAnsiTheme="majorHAnsi" w:cstheme="majorHAnsi"/>
+          <w:b/>
+          <w:bCs/>
+          <w:i/>
+          <w:iCs/>
+          <w:sz w:val="28"/>
+          <w:szCs w:val="28"/>
+        </w:rPr>
+        <w:t xml:space="preserve">-Mua sản </w:t>
+      </w:r>
+      <w:r>
+        <w:rPr>
+          <w:rFonts w:asciiTheme="majorHAnsi" w:hAnsiTheme="majorHAnsi" w:cstheme="majorHAnsi"/>
+          <w:b/>
+          <w:bCs/>
+          <w:i/>
+          <w:iCs/>
+          <w:sz w:val="28"/>
+          <w:szCs w:val="28"/>
+        </w:rPr>
+        <w:t>phẩm:</w:t>
+      </w:r>
+    </w:p>
+    <w:p>
+      <w:pPr>
+        <w:rPr>
+          <w:rFonts w:asciiTheme="majorHAnsi" w:hAnsiTheme="majorHAnsi" w:cstheme="majorHAnsi"/>
+          <w:b/>
+          <w:bCs/>
+          <w:i/>
+          <w:iCs/>
+          <w:sz w:val="28"/>
+          <w:szCs w:val="28"/>
+        </w:rPr>
+      </w:pPr>
+      <w:r>
+        <w:rPr>
+          <w:rFonts w:asciiTheme="majorHAnsi" w:hAnsiTheme="majorHAnsi" w:cstheme="majorHAnsi"/>
+          <w:b/>
+          <w:bCs/>
+          <w:i/>
+          <w:iCs/>
+          <w:sz w:val="28"/>
+          <w:szCs w:val="28"/>
+        </w:rPr>
+        <w:t>+ Thêm vào giỏ hàng</w:t>
+      </w:r>
+    </w:p>
+    <w:p>
+      <w:pPr>
+        <w:rPr>
+          <w:rFonts w:asciiTheme="majorHAnsi" w:hAnsiTheme="majorHAnsi" w:cstheme="majorHAnsi"/>
+          <w:sz w:val="28"/>
+          <w:szCs w:val="28"/>
+        </w:rPr>
+      </w:pPr>
+      <w:r>
+        <w:rPr>
+          <w:rFonts w:asciiTheme="majorHAnsi" w:hAnsiTheme="majorHAnsi" w:cstheme="majorHAnsi"/>
+          <w:sz w:val="28"/>
+          <w:szCs w:val="28"/>
+        </w:rPr>
+        <w:t>Biểu đồ trình tự</w:t>
+      </w:r>
+    </w:p>
+    <w:p>
+      <w:pPr>
+        <w:jc w:val="center"/>
+        <w:rPr>
+          <w:rFonts w:asciiTheme="majorHAnsi" w:hAnsiTheme="majorHAnsi" w:cstheme="majorHAnsi"/>
+          <w:sz w:val="28"/>
+          <w:szCs w:val="28"/>
+        </w:rPr>
+      </w:pPr>
+      <w:r>
+        <w:rPr>
+          <w:rFonts w:asciiTheme="majorHAnsi" w:hAnsiTheme="majorHAnsi" w:cstheme="majorHAnsi"/>
+          <w:noProof/>
+          <w:sz w:val="28"/>
+          <w:szCs w:val="28"/>
+        </w:rPr>
+        <w:drawing>
+          <wp:inline distT="0" distB="0" distL="0" distR="0" wp14:anchorId="55821057" wp14:editId="79B9B910">
+            <wp:extent cx="5731510" cy="3104515"/>
+            <wp:effectExtent l="0" t="0" r="2540" b="635"/>
+            <wp:docPr id="231764421" name="Hình ảnh 1" descr="Ảnh có chứa văn bản, biểu đồ, Song song, Kế hoạch&#10;&#10;Mô tả được tạo tự động"/>
+            <wp:cNvGraphicFramePr>
+              <a:graphicFrameLocks xmlns:a="http://schemas.openxmlformats.org/drawingml/2006/main" noChangeAspect="1"/>
+            </wp:cNvGraphicFramePr>
+            <a:graphic xmlns:a="http://schemas.openxmlformats.org/drawingml/2006/main">
+              <a:graphicData uri="http://schemas.openxmlformats.org/drawingml/2006/picture">
+                <pic:pic xmlns:pic="http://schemas.openxmlformats.org/drawingml/2006/picture">
+                  <pic:nvPicPr>
+                    <pic:cNvPr id="231764421" name="Hình ảnh 1" descr="Ảnh có chứa văn bản, biểu đồ, Song song, Kế hoạch&#10;&#10;Mô tả được tạo tự động"/>
+                    <pic:cNvPicPr/>
+                  </pic:nvPicPr>
+                  <pic:blipFill>
+                    <a:blip r:embed="rId6"/>
+                    <a:stretch>
+                      <a:fillRect/>
+                    </a:stretch>
+                  </pic:blipFill>
+                  <pic:spPr>
+                    <a:xfrm>
+                      <a:off x="0" y="0"/>
+                      <a:ext cx="5731510" cy="3104515"/>
+                    </a:xfrm>
+                    <a:prstGeom prst="rect">
+                      <a:avLst/>
+                    </a:prstGeom>
+                  </pic:spPr>
+                </pic:pic>
+              </a:graphicData>
+            </a:graphic>
+          </wp:inline>
+        </w:drawing>
+      </w:r>
+    </w:p>
+    <w:p>
+      <w:pPr>
+        <w:jc w:val="center"/>
+        <w:rPr>
+          <w:rFonts w:asciiTheme="majorHAnsi" w:hAnsiTheme="majorHAnsi" w:cstheme="majorHAnsi"/>
+          <w:sz w:val="28"/>
+          <w:szCs w:val="28"/>
+        </w:rPr>
+      </w:pPr>
     </w:p>
     <w:p/>
     <w:sectPr>

</xml_diff>

<commit_message>
add sequence checkout and add more  product
</commit_message>
<xml_diff>
--- a/4.5_Thiet_ke_ca_su_dung.docx
+++ b/4.5_Thiet_ke_ca_su_dung.docx
@@ -595,7 +595,59 @@
           <w:sz w:val="28"/>
           <w:szCs w:val="28"/>
         </w:rPr>
-        <w:t>-Quản lý sản phẩm:</w:t>
+        <w:t>+ Quản lý đơn hàng</w:t>
+      </w:r>
+    </w:p>
+    <w:p>
+      <w:pPr>
+        <w:rPr>
+          <w:rFonts w:asciiTheme="majorHAnsi" w:hAnsiTheme="majorHAnsi" w:cstheme="majorHAnsi"/>
+          <w:sz w:val="28"/>
+          <w:szCs w:val="28"/>
+        </w:rPr>
+      </w:pPr>
+      <w:r>
+        <w:rPr>
+          <w:rFonts w:asciiTheme="majorHAnsi" w:hAnsiTheme="majorHAnsi" w:cstheme="majorHAnsi"/>
+          <w:noProof/>
+          <w:sz w:val="28"/>
+          <w:szCs w:val="28"/>
+        </w:rPr>
+        <w:drawing>
+          <wp:inline distT="0" distB="0" distL="0" distR="0" wp14:anchorId="6282613F" wp14:editId="3ED98747">
+            <wp:extent cx="5731510" cy="3098800"/>
+            <wp:effectExtent l="0" t="0" r="2540" b="6350"/>
+            <wp:docPr id="45910034" name="Hình ảnh 1" descr="Ảnh có chứa biểu đồ, hàng, Song song, bản phác thảo&#10;&#10;Mô tả được tạo tự động"/>
+            <wp:cNvGraphicFramePr>
+              <a:graphicFrameLocks xmlns:a="http://schemas.openxmlformats.org/drawingml/2006/main" noChangeAspect="1"/>
+            </wp:cNvGraphicFramePr>
+            <a:graphic xmlns:a="http://schemas.openxmlformats.org/drawingml/2006/main">
+              <a:graphicData uri="http://schemas.openxmlformats.org/drawingml/2006/picture">
+                <pic:pic xmlns:pic="http://schemas.openxmlformats.org/drawingml/2006/picture">
+                  <pic:nvPicPr>
+                    <pic:cNvPr id="107007894" name="Hình ảnh 1" descr="Ảnh có chứa biểu đồ, hàng, Song song, bản phác thảo&#10;&#10;Mô tả được tạo tự động"/>
+                    <pic:cNvPicPr/>
+                  </pic:nvPicPr>
+                  <pic:blipFill>
+                    <a:blip r:embed="rId8"/>
+                    <a:stretch>
+                      <a:fillRect/>
+                    </a:stretch>
+                  </pic:blipFill>
+                  <pic:spPr>
+                    <a:xfrm>
+                      <a:off x="0" y="0"/>
+                      <a:ext cx="5731510" cy="3098800"/>
+                    </a:xfrm>
+                    <a:prstGeom prst="rect">
+                      <a:avLst/>
+                    </a:prstGeom>
+                  </pic:spPr>
+                </pic:pic>
+              </a:graphicData>
+            </a:graphic>
+          </wp:inline>
+        </w:drawing>
       </w:r>
     </w:p>
     <w:p>
@@ -620,6 +672,31 @@
           <w:sz w:val="28"/>
           <w:szCs w:val="28"/>
         </w:rPr>
+        <w:t>-Quản lý sản phẩm:</w:t>
+      </w:r>
+    </w:p>
+    <w:p>
+      <w:pPr>
+        <w:rPr>
+          <w:rFonts w:asciiTheme="majorHAnsi" w:hAnsiTheme="majorHAnsi" w:cstheme="majorHAnsi"/>
+          <w:b/>
+          <w:bCs/>
+          <w:i/>
+          <w:iCs/>
+          <w:sz w:val="28"/>
+          <w:szCs w:val="28"/>
+        </w:rPr>
+      </w:pPr>
+      <w:r>
+        <w:rPr>
+          <w:rFonts w:asciiTheme="majorHAnsi" w:hAnsiTheme="majorHAnsi" w:cstheme="majorHAnsi"/>
+          <w:b/>
+          <w:bCs/>
+          <w:i/>
+          <w:iCs/>
+          <w:sz w:val="28"/>
+          <w:szCs w:val="28"/>
+        </w:rPr>
         <w:t>+ Xem, thêm sản phẩm</w:t>
       </w:r>
     </w:p>
@@ -656,8 +733,9 @@
           <w:sz w:val="28"/>
           <w:szCs w:val="28"/>
         </w:rPr>
+        <w:lastRenderedPageBreak/>
         <w:drawing>
-          <wp:inline distT="0" distB="0" distL="0" distR="0" wp14:anchorId="5B3C54EE" wp14:editId="34930D3F">
+          <wp:inline distT="0" distB="0" distL="0" distR="0" wp14:anchorId="3A277D05" wp14:editId="17F3F492">
             <wp:extent cx="5731510" cy="3937635"/>
             <wp:effectExtent l="0" t="0" r="2540" b="5715"/>
             <wp:docPr id="1565396038" name="Hình ảnh 1" descr="Ảnh có chứa văn bản, biểu đồ, Song song, hàng&#10;&#10;Mô tả được tạo tự động"/>
@@ -702,93 +780,6 @@
           <w:szCs w:val="28"/>
         </w:rPr>
       </w:pPr>
-    </w:p>
-    <w:p>
-      <w:pPr>
-        <w:rPr>
-          <w:rFonts w:asciiTheme="majorHAnsi" w:hAnsiTheme="majorHAnsi" w:cstheme="majorHAnsi"/>
-          <w:sz w:val="28"/>
-          <w:szCs w:val="28"/>
-          <w:lang w:val="en-US"/>
-        </w:rPr>
-      </w:pPr>
-    </w:p>
-    <w:p>
-      <w:pPr>
-        <w:rPr>
-          <w:rFonts w:asciiTheme="majorHAnsi" w:hAnsiTheme="majorHAnsi" w:cstheme="majorHAnsi"/>
-          <w:sz w:val="28"/>
-          <w:szCs w:val="28"/>
-        </w:rPr>
-      </w:pPr>
-      <w:r>
-        <w:rPr>
-          <w:rFonts w:asciiTheme="majorHAnsi" w:hAnsiTheme="majorHAnsi" w:cstheme="majorHAnsi"/>
-          <w:noProof/>
-          <w:sz w:val="28"/>
-          <w:szCs w:val="28"/>
-        </w:rPr>
-        <w:drawing>
-          <wp:inline distT="0" distB="0" distL="0" distR="0" wp14:anchorId="67D030DE" wp14:editId="38EFA3B1">
-            <wp:extent cx="5731510" cy="3495040"/>
-            <wp:effectExtent l="0" t="0" r="2540" b="0"/>
-            <wp:docPr id="338551633" name="Hình ảnh 1" descr="Ảnh có chứa biểu đồ, Song song, hàng, Kế hoạch&#10;&#10;Mô tả được tạo tự động"/>
-            <wp:cNvGraphicFramePr>
-              <a:graphicFrameLocks xmlns:a="http://schemas.openxmlformats.org/drawingml/2006/main" noChangeAspect="1"/>
-            </wp:cNvGraphicFramePr>
-            <a:graphic xmlns:a="http://schemas.openxmlformats.org/drawingml/2006/main">
-              <a:graphicData uri="http://schemas.openxmlformats.org/drawingml/2006/picture">
-                <pic:pic xmlns:pic="http://schemas.openxmlformats.org/drawingml/2006/picture">
-                  <pic:nvPicPr>
-                    <pic:cNvPr id="338551633" name="Hình ảnh 1" descr="Ảnh có chứa biểu đồ, Song song, hàng, Kế hoạch&#10;&#10;Mô tả được tạo tự động"/>
-                    <pic:cNvPicPr/>
-                  </pic:nvPicPr>
-                  <pic:blipFill>
-                    <a:blip r:embed="rId10"/>
-                    <a:stretch>
-                      <a:fillRect/>
-                    </a:stretch>
-                  </pic:blipFill>
-                  <pic:spPr>
-                    <a:xfrm>
-                      <a:off x="0" y="0"/>
-                      <a:ext cx="5731510" cy="3495040"/>
-                    </a:xfrm>
-                    <a:prstGeom prst="rect">
-                      <a:avLst/>
-                    </a:prstGeom>
-                  </pic:spPr>
-                </pic:pic>
-              </a:graphicData>
-            </a:graphic>
-          </wp:inline>
-        </w:drawing>
-      </w:r>
-    </w:p>
-    <w:p>
-      <w:pPr>
-        <w:rPr>
-          <w:rFonts w:asciiTheme="majorHAnsi" w:hAnsiTheme="majorHAnsi" w:cstheme="majorHAnsi"/>
-          <w:b/>
-          <w:bCs/>
-          <w:i/>
-          <w:iCs/>
-          <w:sz w:val="28"/>
-          <w:szCs w:val="28"/>
-        </w:rPr>
-      </w:pPr>
-      <w:r>
-        <w:rPr>
-          <w:rFonts w:asciiTheme="majorHAnsi" w:hAnsiTheme="majorHAnsi" w:cstheme="majorHAnsi"/>
-          <w:b/>
-          <w:bCs/>
-          <w:i/>
-          <w:iCs/>
-          <w:sz w:val="28"/>
-          <w:szCs w:val="28"/>
-        </w:rPr>
-        <w:t>+ Quản lý đơn hàng</w:t>
-      </w:r>
     </w:p>
     <w:p/>
     <w:sectPr>

</xml_diff>

<commit_message>
add sequence diagram delete and edit item
</commit_message>
<xml_diff>
--- a/4.5_Thiet_ke_ca_su_dung.docx
+++ b/4.5_Thiet_ke_ca_su_dung.docx
@@ -759,6 +759,181 @@
                     <a:xfrm>
                       <a:off x="0" y="0"/>
                       <a:ext cx="5731510" cy="3937635"/>
+                    </a:xfrm>
+                    <a:prstGeom prst="rect">
+                      <a:avLst/>
+                    </a:prstGeom>
+                  </pic:spPr>
+                </pic:pic>
+              </a:graphicData>
+            </a:graphic>
+          </wp:inline>
+        </w:drawing>
+      </w:r>
+    </w:p>
+    <w:p>
+      <w:pPr>
+        <w:jc w:val="center"/>
+        <w:rPr>
+          <w:rFonts w:asciiTheme="majorHAnsi" w:hAnsiTheme="majorHAnsi" w:cstheme="majorHAnsi"/>
+          <w:sz w:val="28"/>
+          <w:szCs w:val="28"/>
+        </w:rPr>
+      </w:pPr>
+    </w:p>
+    <w:p>
+      <w:pPr>
+        <w:rPr>
+          <w:rFonts w:asciiTheme="majorHAnsi" w:hAnsiTheme="majorHAnsi" w:cstheme="majorHAnsi"/>
+          <w:b/>
+          <w:bCs/>
+          <w:i/>
+          <w:iCs/>
+          <w:sz w:val="28"/>
+          <w:szCs w:val="28"/>
+          <w:lang w:val="en-US"/>
+        </w:rPr>
+      </w:pPr>
+      <w:r>
+        <w:rPr>
+          <w:rFonts w:asciiTheme="majorHAnsi" w:hAnsiTheme="majorHAnsi" w:cstheme="majorHAnsi"/>
+          <w:b/>
+          <w:bCs/>
+          <w:i/>
+          <w:iCs/>
+          <w:sz w:val="28"/>
+          <w:szCs w:val="28"/>
+        </w:rPr>
+        <w:t>+ Xóa sản phẩm</w:t>
+      </w:r>
+    </w:p>
+    <w:p>
+      <w:pPr>
+        <w:rPr>
+          <w:rFonts w:asciiTheme="majorHAnsi" w:hAnsiTheme="majorHAnsi" w:cstheme="majorHAnsi"/>
+          <w:b/>
+          <w:bCs/>
+          <w:i/>
+          <w:iCs/>
+          <w:sz w:val="28"/>
+          <w:szCs w:val="28"/>
+        </w:rPr>
+      </w:pPr>
+      <w:r>
+        <w:rPr>
+          <w:rFonts w:asciiTheme="majorHAnsi" w:hAnsiTheme="majorHAnsi" w:cstheme="majorHAnsi"/>
+          <w:b/>
+          <w:bCs/>
+          <w:i/>
+          <w:iCs/>
+          <w:noProof/>
+          <w:sz w:val="28"/>
+          <w:szCs w:val="28"/>
+        </w:rPr>
+        <w:lastRenderedPageBreak/>
+        <w:drawing>
+          <wp:inline distT="0" distB="0" distL="0" distR="0" wp14:anchorId="2D0A376B" wp14:editId="7BFCD192">
+            <wp:extent cx="5731510" cy="3952240"/>
+            <wp:effectExtent l="0" t="0" r="2540" b="0"/>
+            <wp:docPr id="1325996494" name="Hình ảnh 1" descr="Ảnh có chứa văn bản, biểu đồ, Song song, Kế hoạch&#10;&#10;Mô tả được tạo tự động"/>
+            <wp:cNvGraphicFramePr>
+              <a:graphicFrameLocks xmlns:a="http://schemas.openxmlformats.org/drawingml/2006/main" noChangeAspect="1"/>
+            </wp:cNvGraphicFramePr>
+            <a:graphic xmlns:a="http://schemas.openxmlformats.org/drawingml/2006/main">
+              <a:graphicData uri="http://schemas.openxmlformats.org/drawingml/2006/picture">
+                <pic:pic xmlns:pic="http://schemas.openxmlformats.org/drawingml/2006/picture">
+                  <pic:nvPicPr>
+                    <pic:cNvPr id="1325996494" name="Hình ảnh 1" descr="Ảnh có chứa văn bản, biểu đồ, Song song, Kế hoạch&#10;&#10;Mô tả được tạo tự động"/>
+                    <pic:cNvPicPr/>
+                  </pic:nvPicPr>
+                  <pic:blipFill>
+                    <a:blip r:embed="rId10"/>
+                    <a:stretch>
+                      <a:fillRect/>
+                    </a:stretch>
+                  </pic:blipFill>
+                  <pic:spPr>
+                    <a:xfrm>
+                      <a:off x="0" y="0"/>
+                      <a:ext cx="5731510" cy="3952240"/>
+                    </a:xfrm>
+                    <a:prstGeom prst="rect">
+                      <a:avLst/>
+                    </a:prstGeom>
+                  </pic:spPr>
+                </pic:pic>
+              </a:graphicData>
+            </a:graphic>
+          </wp:inline>
+        </w:drawing>
+      </w:r>
+    </w:p>
+    <w:p>
+      <w:pPr>
+        <w:rPr>
+          <w:rFonts w:asciiTheme="majorHAnsi" w:hAnsiTheme="majorHAnsi" w:cstheme="majorHAnsi"/>
+          <w:b/>
+          <w:bCs/>
+          <w:i/>
+          <w:iCs/>
+          <w:sz w:val="28"/>
+          <w:szCs w:val="28"/>
+        </w:rPr>
+      </w:pPr>
+      <w:r>
+        <w:rPr>
+          <w:rFonts w:asciiTheme="majorHAnsi" w:hAnsiTheme="majorHAnsi" w:cstheme="majorHAnsi"/>
+          <w:b/>
+          <w:bCs/>
+          <w:i/>
+          <w:iCs/>
+          <w:sz w:val="28"/>
+          <w:szCs w:val="28"/>
+        </w:rPr>
+        <w:t xml:space="preserve">+ Chỉnh sửa, cập nhật sản phẩm </w:t>
+      </w:r>
+    </w:p>
+    <w:p>
+      <w:pPr>
+        <w:jc w:val="center"/>
+        <w:rPr>
+          <w:rFonts w:asciiTheme="majorHAnsi" w:hAnsiTheme="majorHAnsi" w:cstheme="majorHAnsi"/>
+          <w:sz w:val="28"/>
+          <w:szCs w:val="28"/>
+        </w:rPr>
+      </w:pPr>
+      <w:r>
+        <w:rPr>
+          <w:rFonts w:asciiTheme="majorHAnsi" w:hAnsiTheme="majorHAnsi" w:cstheme="majorHAnsi"/>
+          <w:noProof/>
+          <w:sz w:val="28"/>
+          <w:szCs w:val="28"/>
+        </w:rPr>
+        <w:drawing>
+          <wp:inline distT="0" distB="0" distL="0" distR="0" wp14:anchorId="2D00B5BE" wp14:editId="0F48FC7D">
+            <wp:extent cx="5731510" cy="3538220"/>
+            <wp:effectExtent l="0" t="0" r="2540" b="5080"/>
+            <wp:docPr id="331696558" name="Hình ảnh 1" descr="Ảnh có chứa biểu đồ, văn bản, Song song, Kế hoạch&#10;&#10;Mô tả được tạo tự động"/>
+            <wp:cNvGraphicFramePr>
+              <a:graphicFrameLocks xmlns:a="http://schemas.openxmlformats.org/drawingml/2006/main" noChangeAspect="1"/>
+            </wp:cNvGraphicFramePr>
+            <a:graphic xmlns:a="http://schemas.openxmlformats.org/drawingml/2006/main">
+              <a:graphicData uri="http://schemas.openxmlformats.org/drawingml/2006/picture">
+                <pic:pic xmlns:pic="http://schemas.openxmlformats.org/drawingml/2006/picture">
+                  <pic:nvPicPr>
+                    <pic:cNvPr id="331696558" name="Hình ảnh 1" descr="Ảnh có chứa biểu đồ, văn bản, Song song, Kế hoạch&#10;&#10;Mô tả được tạo tự động"/>
+                    <pic:cNvPicPr/>
+                  </pic:nvPicPr>
+                  <pic:blipFill>
+                    <a:blip r:embed="rId11"/>
+                    <a:stretch>
+                      <a:fillRect/>
+                    </a:stretch>
+                  </pic:blipFill>
+                  <pic:spPr>
+                    <a:xfrm>
+                      <a:off x="0" y="0"/>
+                      <a:ext cx="5731510" cy="3538220"/>
                     </a:xfrm>
                     <a:prstGeom prst="rect">
                       <a:avLst/>

</xml_diff>

<commit_message>
add sequence manage users
</commit_message>
<xml_diff>
--- a/4.5_Thiet_ke_ca_su_dung.docx
+++ b/4.5_Thiet_ke_ca_su_dung.docx
@@ -949,6 +949,191 @@
     <w:p>
       <w:pPr>
         <w:jc w:val="center"/>
+        <w:rPr>
+          <w:rFonts w:asciiTheme="majorHAnsi" w:hAnsiTheme="majorHAnsi" w:cstheme="majorHAnsi"/>
+          <w:sz w:val="28"/>
+          <w:szCs w:val="28"/>
+        </w:rPr>
+      </w:pPr>
+    </w:p>
+    <w:p>
+      <w:pPr>
+        <w:rPr>
+          <w:rFonts w:asciiTheme="majorHAnsi" w:hAnsiTheme="majorHAnsi" w:cstheme="majorHAnsi"/>
+          <w:b/>
+          <w:bCs/>
+          <w:sz w:val="28"/>
+          <w:szCs w:val="28"/>
+        </w:rPr>
+      </w:pPr>
+      <w:r>
+        <w:rPr>
+          <w:rFonts w:asciiTheme="majorHAnsi" w:hAnsiTheme="majorHAnsi" w:cstheme="majorHAnsi"/>
+          <w:b/>
+          <w:bCs/>
+          <w:sz w:val="28"/>
+          <w:szCs w:val="28"/>
+        </w:rPr>
+        <w:t>-Quản lý người dùng</w:t>
+      </w:r>
+    </w:p>
+    <w:p>
+      <w:pPr>
+        <w:rPr>
+          <w:rFonts w:asciiTheme="majorHAnsi" w:hAnsiTheme="majorHAnsi" w:cstheme="majorHAnsi"/>
+          <w:b/>
+          <w:bCs/>
+          <w:i/>
+          <w:iCs/>
+          <w:sz w:val="28"/>
+          <w:szCs w:val="28"/>
+        </w:rPr>
+      </w:pPr>
+      <w:r>
+        <w:rPr>
+          <w:rFonts w:asciiTheme="majorHAnsi" w:hAnsiTheme="majorHAnsi" w:cstheme="majorHAnsi"/>
+          <w:b/>
+          <w:bCs/>
+          <w:i/>
+          <w:iCs/>
+          <w:sz w:val="28"/>
+          <w:szCs w:val="28"/>
+        </w:rPr>
+        <w:t xml:space="preserve">+ Thêm người dùng </w:t>
+      </w:r>
+    </w:p>
+    <w:p>
+      <w:pPr>
+        <w:rPr>
+          <w:rFonts w:asciiTheme="majorHAnsi" w:hAnsiTheme="majorHAnsi" w:cstheme="majorHAnsi"/>
+          <w:sz w:val="28"/>
+          <w:szCs w:val="28"/>
+        </w:rPr>
+      </w:pPr>
+      <w:r>
+        <w:rPr>
+          <w:rFonts w:asciiTheme="majorHAnsi" w:hAnsiTheme="majorHAnsi" w:cstheme="majorHAnsi"/>
+          <w:noProof/>
+          <w:sz w:val="28"/>
+          <w:szCs w:val="28"/>
+        </w:rPr>
+        <w:drawing>
+          <wp:inline distT="0" distB="0" distL="0" distR="0" wp14:anchorId="15946FA5" wp14:editId="7A8BD35F">
+            <wp:extent cx="5731510" cy="3383915"/>
+            <wp:effectExtent l="0" t="0" r="2540" b="6985"/>
+            <wp:docPr id="865046761" name="Hình ảnh 1" descr="Ảnh có chứa văn bản, biểu đồ, Song song, hàng&#10;&#10;Mô tả được tạo tự động"/>
+            <wp:cNvGraphicFramePr>
+              <a:graphicFrameLocks xmlns:a="http://schemas.openxmlformats.org/drawingml/2006/main" noChangeAspect="1"/>
+            </wp:cNvGraphicFramePr>
+            <a:graphic xmlns:a="http://schemas.openxmlformats.org/drawingml/2006/main">
+              <a:graphicData uri="http://schemas.openxmlformats.org/drawingml/2006/picture">
+                <pic:pic xmlns:pic="http://schemas.openxmlformats.org/drawingml/2006/picture">
+                  <pic:nvPicPr>
+                    <pic:cNvPr id="865046761" name="Hình ảnh 1" descr="Ảnh có chứa văn bản, biểu đồ, Song song, hàng&#10;&#10;Mô tả được tạo tự động"/>
+                    <pic:cNvPicPr/>
+                  </pic:nvPicPr>
+                  <pic:blipFill>
+                    <a:blip r:embed="rId12"/>
+                    <a:stretch>
+                      <a:fillRect/>
+                    </a:stretch>
+                  </pic:blipFill>
+                  <pic:spPr>
+                    <a:xfrm>
+                      <a:off x="0" y="0"/>
+                      <a:ext cx="5731510" cy="3383915"/>
+                    </a:xfrm>
+                    <a:prstGeom prst="rect">
+                      <a:avLst/>
+                    </a:prstGeom>
+                  </pic:spPr>
+                </pic:pic>
+              </a:graphicData>
+            </a:graphic>
+          </wp:inline>
+        </w:drawing>
+      </w:r>
+    </w:p>
+    <w:p>
+      <w:pPr>
+        <w:rPr>
+          <w:rFonts w:asciiTheme="majorHAnsi" w:hAnsiTheme="majorHAnsi" w:cstheme="majorHAnsi"/>
+          <w:b/>
+          <w:bCs/>
+          <w:i/>
+          <w:iCs/>
+          <w:sz w:val="28"/>
+          <w:szCs w:val="28"/>
+        </w:rPr>
+      </w:pPr>
+      <w:r>
+        <w:rPr>
+          <w:rFonts w:asciiTheme="majorHAnsi" w:hAnsiTheme="majorHAnsi" w:cstheme="majorHAnsi"/>
+          <w:b/>
+          <w:bCs/>
+          <w:i/>
+          <w:iCs/>
+          <w:sz w:val="28"/>
+          <w:szCs w:val="28"/>
+        </w:rPr>
+        <w:t>+ Cập nhật thông tin người dùng</w:t>
+      </w:r>
+    </w:p>
+    <w:p>
+      <w:pPr>
+        <w:rPr>
+          <w:rFonts w:asciiTheme="majorHAnsi" w:hAnsiTheme="majorHAnsi" w:cstheme="majorHAnsi"/>
+          <w:sz w:val="28"/>
+          <w:szCs w:val="28"/>
+        </w:rPr>
+      </w:pPr>
+      <w:r>
+        <w:rPr>
+          <w:rFonts w:asciiTheme="majorHAnsi" w:hAnsiTheme="majorHAnsi" w:cstheme="majorHAnsi"/>
+          <w:noProof/>
+          <w:sz w:val="28"/>
+          <w:szCs w:val="28"/>
+        </w:rPr>
+        <w:lastRenderedPageBreak/>
+        <w:drawing>
+          <wp:inline distT="0" distB="0" distL="0" distR="0" wp14:anchorId="6138D9D2" wp14:editId="5D09464C">
+            <wp:extent cx="5731510" cy="3596640"/>
+            <wp:effectExtent l="0" t="0" r="2540" b="3810"/>
+            <wp:docPr id="70442559" name="Hình ảnh 1" descr="Ảnh có chứa văn bản, biểu đồ, Song song, hàng&#10;&#10;Mô tả được tạo tự động"/>
+            <wp:cNvGraphicFramePr>
+              <a:graphicFrameLocks xmlns:a="http://schemas.openxmlformats.org/drawingml/2006/main" noChangeAspect="1"/>
+            </wp:cNvGraphicFramePr>
+            <a:graphic xmlns:a="http://schemas.openxmlformats.org/drawingml/2006/main">
+              <a:graphicData uri="http://schemas.openxmlformats.org/drawingml/2006/picture">
+                <pic:pic xmlns:pic="http://schemas.openxmlformats.org/drawingml/2006/picture">
+                  <pic:nvPicPr>
+                    <pic:cNvPr id="70442559" name="Hình ảnh 1" descr="Ảnh có chứa văn bản, biểu đồ, Song song, hàng&#10;&#10;Mô tả được tạo tự động"/>
+                    <pic:cNvPicPr/>
+                  </pic:nvPicPr>
+                  <pic:blipFill>
+                    <a:blip r:embed="rId13"/>
+                    <a:stretch>
+                      <a:fillRect/>
+                    </a:stretch>
+                  </pic:blipFill>
+                  <pic:spPr>
+                    <a:xfrm>
+                      <a:off x="0" y="0"/>
+                      <a:ext cx="5731510" cy="3596640"/>
+                    </a:xfrm>
+                    <a:prstGeom prst="rect">
+                      <a:avLst/>
+                    </a:prstGeom>
+                  </pic:spPr>
+                </pic:pic>
+              </a:graphicData>
+            </a:graphic>
+          </wp:inline>
+        </w:drawing>
+      </w:r>
+    </w:p>
+    <w:p>
+      <w:pPr>
         <w:rPr>
           <w:rFonts w:asciiTheme="majorHAnsi" w:hAnsiTheme="majorHAnsi" w:cstheme="majorHAnsi"/>
           <w:sz w:val="28"/>

</xml_diff>

<commit_message>
add sequence manage vouchers, events
</commit_message>
<xml_diff>
--- a/4.5_Thiet_ke_ca_su_dung.docx
+++ b/4.5_Thiet_ke_ca_su_dung.docx
@@ -1120,6 +1120,195 @@
                     <a:xfrm>
                       <a:off x="0" y="0"/>
                       <a:ext cx="5731510" cy="3596640"/>
+                    </a:xfrm>
+                    <a:prstGeom prst="rect">
+                      <a:avLst/>
+                    </a:prstGeom>
+                  </pic:spPr>
+                </pic:pic>
+              </a:graphicData>
+            </a:graphic>
+          </wp:inline>
+        </w:drawing>
+      </w:r>
+    </w:p>
+    <w:p>
+      <w:pPr>
+        <w:rPr>
+          <w:rFonts w:asciiTheme="majorHAnsi" w:hAnsiTheme="majorHAnsi" w:cstheme="majorHAnsi"/>
+          <w:sz w:val="28"/>
+          <w:szCs w:val="28"/>
+        </w:rPr>
+      </w:pPr>
+    </w:p>
+    <w:p>
+      <w:pPr>
+        <w:rPr>
+          <w:rFonts w:asciiTheme="majorHAnsi" w:hAnsiTheme="majorHAnsi" w:cstheme="majorHAnsi"/>
+          <w:b/>
+          <w:bCs/>
+          <w:i/>
+          <w:iCs/>
+          <w:sz w:val="28"/>
+          <w:szCs w:val="28"/>
+        </w:rPr>
+      </w:pPr>
+      <w:r>
+        <w:rPr>
+          <w:rFonts w:asciiTheme="majorHAnsi" w:hAnsiTheme="majorHAnsi" w:cstheme="majorHAnsi"/>
+          <w:b/>
+          <w:bCs/>
+          <w:i/>
+          <w:iCs/>
+          <w:sz w:val="28"/>
+          <w:szCs w:val="28"/>
+        </w:rPr>
+        <w:t>-Quản lý voucher, sự kiện:</w:t>
+      </w:r>
+    </w:p>
+    <w:p>
+      <w:pPr>
+        <w:rPr>
+          <w:rFonts w:asciiTheme="majorHAnsi" w:hAnsiTheme="majorHAnsi" w:cstheme="majorHAnsi"/>
+          <w:b/>
+          <w:bCs/>
+          <w:i/>
+          <w:iCs/>
+          <w:sz w:val="28"/>
+          <w:szCs w:val="28"/>
+        </w:rPr>
+      </w:pPr>
+      <w:r>
+        <w:rPr>
+          <w:rFonts w:asciiTheme="majorHAnsi" w:hAnsiTheme="majorHAnsi" w:cstheme="majorHAnsi"/>
+          <w:b/>
+          <w:bCs/>
+          <w:i/>
+          <w:iCs/>
+          <w:sz w:val="28"/>
+          <w:szCs w:val="28"/>
+        </w:rPr>
+        <w:t>+ Thêm sự kiện, voucher</w:t>
+      </w:r>
+    </w:p>
+    <w:p>
+      <w:pPr>
+        <w:rPr>
+          <w:rFonts w:asciiTheme="majorHAnsi" w:hAnsiTheme="majorHAnsi" w:cstheme="majorHAnsi"/>
+          <w:sz w:val="28"/>
+          <w:szCs w:val="28"/>
+        </w:rPr>
+      </w:pPr>
+      <w:r>
+        <w:rPr>
+          <w:rFonts w:asciiTheme="majorHAnsi" w:hAnsiTheme="majorHAnsi" w:cstheme="majorHAnsi"/>
+          <w:noProof/>
+          <w:sz w:val="28"/>
+          <w:szCs w:val="28"/>
+        </w:rPr>
+        <w:drawing>
+          <wp:inline distT="0" distB="0" distL="0" distR="0" wp14:anchorId="5B878581" wp14:editId="79199295">
+            <wp:extent cx="5731510" cy="3413125"/>
+            <wp:effectExtent l="0" t="0" r="2540" b="0"/>
+            <wp:docPr id="1939352118" name="Hình ảnh 1" descr="Ảnh có chứa biểu đồ, văn bản, hàng, Song song&#10;&#10;Mô tả được tạo tự động"/>
+            <wp:cNvGraphicFramePr>
+              <a:graphicFrameLocks xmlns:a="http://schemas.openxmlformats.org/drawingml/2006/main" noChangeAspect="1"/>
+            </wp:cNvGraphicFramePr>
+            <a:graphic xmlns:a="http://schemas.openxmlformats.org/drawingml/2006/main">
+              <a:graphicData uri="http://schemas.openxmlformats.org/drawingml/2006/picture">
+                <pic:pic xmlns:pic="http://schemas.openxmlformats.org/drawingml/2006/picture">
+                  <pic:nvPicPr>
+                    <pic:cNvPr id="1939352118" name="Hình ảnh 1" descr="Ảnh có chứa biểu đồ, văn bản, hàng, Song song&#10;&#10;Mô tả được tạo tự động"/>
+                    <pic:cNvPicPr/>
+                  </pic:nvPicPr>
+                  <pic:blipFill>
+                    <a:blip r:embed="rId14"/>
+                    <a:stretch>
+                      <a:fillRect/>
+                    </a:stretch>
+                  </pic:blipFill>
+                  <pic:spPr>
+                    <a:xfrm>
+                      <a:off x="0" y="0"/>
+                      <a:ext cx="5731510" cy="3413125"/>
+                    </a:xfrm>
+                    <a:prstGeom prst="rect">
+                      <a:avLst/>
+                    </a:prstGeom>
+                  </pic:spPr>
+                </pic:pic>
+              </a:graphicData>
+            </a:graphic>
+          </wp:inline>
+        </w:drawing>
+      </w:r>
+    </w:p>
+    <w:p>
+      <w:pPr>
+        <w:rPr>
+          <w:rFonts w:asciiTheme="majorHAnsi" w:hAnsiTheme="majorHAnsi" w:cstheme="majorHAnsi"/>
+          <w:b/>
+          <w:bCs/>
+          <w:i/>
+          <w:iCs/>
+          <w:sz w:val="28"/>
+          <w:szCs w:val="28"/>
+        </w:rPr>
+      </w:pPr>
+      <w:r>
+        <w:rPr>
+          <w:rFonts w:asciiTheme="majorHAnsi" w:hAnsiTheme="majorHAnsi" w:cstheme="majorHAnsi"/>
+          <w:b/>
+          <w:bCs/>
+          <w:i/>
+          <w:iCs/>
+          <w:sz w:val="28"/>
+          <w:szCs w:val="28"/>
+        </w:rPr>
+        <w:lastRenderedPageBreak/>
+        <w:t>+ Xóa sự kiện, voucher</w:t>
+      </w:r>
+    </w:p>
+    <w:p>
+      <w:pPr>
+        <w:rPr>
+          <w:rFonts w:asciiTheme="majorHAnsi" w:hAnsiTheme="majorHAnsi" w:cstheme="majorHAnsi"/>
+          <w:sz w:val="28"/>
+          <w:szCs w:val="28"/>
+        </w:rPr>
+      </w:pPr>
+      <w:r>
+        <w:rPr>
+          <w:rFonts w:asciiTheme="majorHAnsi" w:hAnsiTheme="majorHAnsi" w:cstheme="majorHAnsi"/>
+          <w:noProof/>
+          <w:sz w:val="28"/>
+          <w:szCs w:val="28"/>
+        </w:rPr>
+        <w:drawing>
+          <wp:inline distT="0" distB="0" distL="0" distR="0" wp14:anchorId="65194D78" wp14:editId="16BDF1CD">
+            <wp:extent cx="5731510" cy="3738245"/>
+            <wp:effectExtent l="0" t="0" r="2540" b="0"/>
+            <wp:docPr id="1747952653" name="Hình ảnh 1" descr="Ảnh có chứa văn bản, biểu đồ, Song song, Kế hoạch&#10;&#10;Mô tả được tạo tự động"/>
+            <wp:cNvGraphicFramePr>
+              <a:graphicFrameLocks xmlns:a="http://schemas.openxmlformats.org/drawingml/2006/main" noChangeAspect="1"/>
+            </wp:cNvGraphicFramePr>
+            <a:graphic xmlns:a="http://schemas.openxmlformats.org/drawingml/2006/main">
+              <a:graphicData uri="http://schemas.openxmlformats.org/drawingml/2006/picture">
+                <pic:pic xmlns:pic="http://schemas.openxmlformats.org/drawingml/2006/picture">
+                  <pic:nvPicPr>
+                    <pic:cNvPr id="1747952653" name="Hình ảnh 1" descr="Ảnh có chứa văn bản, biểu đồ, Song song, Kế hoạch&#10;&#10;Mô tả được tạo tự động"/>
+                    <pic:cNvPicPr/>
+                  </pic:nvPicPr>
+                  <pic:blipFill>
+                    <a:blip r:embed="rId15"/>
+                    <a:stretch>
+                      <a:fillRect/>
+                    </a:stretch>
+                  </pic:blipFill>
+                  <pic:spPr>
+                    <a:xfrm>
+                      <a:off x="0" y="0"/>
+                      <a:ext cx="5731510" cy="3738245"/>
                     </a:xfrm>
                     <a:prstGeom prst="rect">
                       <a:avLst/>

</xml_diff>